<commit_message>
2019 S2 & Tutorial 8
</commit_message>
<xml_diff>
--- a/C2B/C2B Past paper index_final.docx
+++ b/C2B/C2B Past paper index_final.docx
@@ -16452,17 +16452,59 @@
           <w:b/>
           <w:highlight w:val="yellow"/>
         </w:rPr>
-        <w:t>Template S</w:t>
+        <w:t>2019</w:t>
       </w:r>
       <w:r>
         <w:rPr>
           <w:b/>
           <w:highlight w:val="yellow"/>
         </w:rPr>
+        <w:t xml:space="preserve"> S</w:t>
+      </w:r>
+      <w:r>
+        <w:rPr>
+          <w:b/>
+          <w:highlight w:val="yellow"/>
+        </w:rPr>
         <w:t>2</w:t>
+      </w:r>
+      <w:r>
+        <w:rPr>
+          <w:b/>
+          <w:highlight w:val="yellow"/>
+        </w:rPr>
+        <w:t xml:space="preserve"> </w:t>
+      </w:r>
+      <w:r>
+        <w:rPr>
+          <w:b/>
+          <w:highlight w:val="yellow"/>
+        </w:rPr>
+        <w:t>(</w:t>
+      </w:r>
+      <w:r>
+        <w:rPr>
+          <w:b/>
+          <w:highlight w:val="yellow"/>
+        </w:rPr>
+        <w:t>Final C2B</w:t>
+      </w:r>
+      <w:r>
+        <w:rPr>
+          <w:b/>
+          <w:highlight w:val="yellow"/>
+        </w:rPr>
+        <w:t xml:space="preserve"> exam</w:t>
       </w:r>
       <w:bookmarkStart w:id="0" w:name="_GoBack"/>
       <w:bookmarkEnd w:id="0"/>
+      <w:r>
+        <w:rPr>
+          <w:b/>
+          <w:highlight w:val="yellow"/>
+        </w:rPr>
+        <w:t>)</w:t>
+      </w:r>
     </w:p>
     <w:p>
       <w:pPr>
@@ -16494,25 +16536,52 @@
         </w:rPr>
         <w:t xml:space="preserve"> </w:t>
       </w:r>
-    </w:p>
-    <w:p>
-      <w:pPr>
-        <w:snapToGrid w:val="0"/>
-        <w:spacing w:after="0"/>
-        <w:ind w:left="-426"/>
-      </w:pPr>
-      <w:r>
+      <w:r>
+        <w:rPr>
+          <w:b/>
+          <w:color w:val="365F91" w:themeColor="accent1" w:themeShade="BF"/>
+        </w:rPr>
+        <w:t>AV</w:t>
+      </w:r>
+    </w:p>
+    <w:p>
+      <w:pPr>
+        <w:snapToGrid w:val="0"/>
+        <w:spacing w:after="0"/>
+        <w:ind w:left="-426"/>
+      </w:pPr>
+      <w:r>
+        <w:rPr>
+          <w:highlight w:val="yellow"/>
+        </w:rPr>
         <w:t xml:space="preserve">1a. </w:t>
       </w:r>
-    </w:p>
-    <w:p>
-      <w:pPr>
-        <w:snapToGrid w:val="0"/>
-        <w:spacing w:after="0"/>
-        <w:ind w:left="-426"/>
-      </w:pPr>
-      <w:r>
-        <w:t xml:space="preserve">1b. </w:t>
+      <w:r>
+        <w:rPr>
+          <w:highlight w:val="yellow"/>
+        </w:rPr>
+        <w:t>&amp; 1b</w:t>
+      </w:r>
+      <w:r>
+        <w:t>. EV</w:t>
+      </w:r>
+      <w:r>
+        <w:t xml:space="preserve"> </w:t>
+      </w:r>
+      <w:r>
+        <w:t xml:space="preserve">movement analysis &amp; </w:t>
+      </w:r>
+      <w:r>
+        <w:t>ANW</w:t>
+      </w:r>
+      <w:r>
+        <w:t xml:space="preserve"> </w:t>
+      </w:r>
+      <w:r>
+        <w:t xml:space="preserve">+ VIF + VIC </w:t>
+      </w:r>
+      <w:r>
+        <w:t>projection</w:t>
       </w:r>
     </w:p>
     <w:p>
@@ -16524,15 +16593,77 @@
       <w:r>
         <w:t>1c.</w:t>
       </w:r>
-    </w:p>
-    <w:p>
-      <w:pPr>
-        <w:snapToGrid w:val="0"/>
-        <w:spacing w:after="0"/>
-        <w:ind w:left="-426"/>
+      <w:r>
+        <w:t xml:space="preserve"> Impact on EV from lower investment return: </w:t>
+      </w:r>
+      <w:r>
+        <w:rPr>
+          <w:i/>
+        </w:rPr>
+        <w:t>higher lapse</w:t>
+      </w:r>
+      <w:r>
+        <w:rPr>
+          <w:i/>
+        </w:rPr>
+        <w:t>, lower fee income, lower EV</w:t>
+      </w:r>
+    </w:p>
+    <w:p>
+      <w:pPr>
+        <w:snapToGrid w:val="0"/>
+        <w:spacing w:after="0"/>
+        <w:ind w:left="-426"/>
+        <w:rPr>
+          <w:i/>
+        </w:rPr>
       </w:pPr>
       <w:r>
         <w:t xml:space="preserve">1d. </w:t>
+      </w:r>
+      <w:r>
+        <w:t xml:space="preserve">i) </w:t>
+      </w:r>
+      <w:r>
+        <w:t xml:space="preserve">VNB method comparison: </w:t>
+      </w:r>
+      <w:r>
+        <w:rPr>
+          <w:i/>
+        </w:rPr>
+        <w:t>Simpler to understand &amp; Ease of use</w:t>
+      </w:r>
+    </w:p>
+    <w:p>
+      <w:pPr>
+        <w:snapToGrid w:val="0"/>
+        <w:spacing w:after="0"/>
+        <w:ind w:left="-426"/>
+      </w:pPr>
+      <w:r>
+        <w:t xml:space="preserve">      ii) Determination of </w:t>
+      </w:r>
+      <w:r>
+        <w:t>VNB capitalization factor</w:t>
+      </w:r>
+      <w:r>
+        <w:t xml:space="preserve">: </w:t>
+      </w:r>
+    </w:p>
+    <w:p>
+      <w:pPr>
+        <w:snapToGrid w:val="0"/>
+        <w:spacing w:after="0"/>
+        <w:ind w:left="-426"/>
+        <w:rPr>
+          <w:i/>
+        </w:rPr>
+      </w:pPr>
+      <w:r>
+        <w:rPr>
+          <w:i/>
+        </w:rPr>
+        <w:t xml:space="preserve">          capital / cost on marketing / factor is expected to grow gradually and then reach a stable level</w:t>
       </w:r>
     </w:p>
     <w:p>
@@ -16565,49 +16696,249 @@
         </w:rPr>
         <w:t xml:space="preserve"> </w:t>
       </w:r>
-    </w:p>
-    <w:p>
-      <w:pPr>
-        <w:snapToGrid w:val="0"/>
-        <w:spacing w:after="0"/>
-        <w:ind w:left="-426"/>
-      </w:pPr>
-      <w:r>
-        <w:t>2a.</w:t>
-      </w:r>
-    </w:p>
-    <w:p>
-      <w:pPr>
-        <w:snapToGrid w:val="0"/>
-        <w:spacing w:after="0"/>
-        <w:ind w:left="-426"/>
+      <w:r>
+        <w:rPr>
+          <w:b/>
+        </w:rPr>
+        <w:t>[DI]</w:t>
+      </w:r>
+    </w:p>
+    <w:p>
+      <w:pPr>
+        <w:snapToGrid w:val="0"/>
+        <w:spacing w:after="0"/>
+        <w:ind w:left="-426"/>
+      </w:pPr>
+      <w:r>
+        <w:rPr>
+          <w:highlight w:val="yellow"/>
+        </w:rPr>
+        <w:t>2a</w:t>
+      </w:r>
+      <w:r>
+        <w:t>.</w:t>
+      </w:r>
+      <w:r>
+        <w:t xml:space="preserve"> </w:t>
+      </w:r>
+      <w:r>
+        <w:t xml:space="preserve">i) </w:t>
+      </w:r>
+      <w:r>
+        <w:t>Impact on capital position from poor incidence, termination and claim delay assumption.</w:t>
+      </w:r>
+    </w:p>
+    <w:p>
+      <w:pPr>
+        <w:snapToGrid w:val="0"/>
+        <w:spacing w:after="0"/>
+        <w:ind w:left="-426"/>
+      </w:pPr>
+      <w:r>
+        <w:lastRenderedPageBreak/>
+        <w:t xml:space="preserve">      ii) H</w:t>
+      </w:r>
+      <w:r>
+        <w:t>ow to improve current &amp; future capital position</w:t>
+      </w:r>
+    </w:p>
+    <w:p>
+      <w:pPr>
+        <w:snapToGrid w:val="0"/>
+        <w:spacing w:after="0"/>
+        <w:ind w:left="-426"/>
+        <w:rPr>
+          <w:i/>
+          <w:sz w:val="20"/>
+          <w:szCs w:val="21"/>
+        </w:rPr>
       </w:pPr>
       <w:r>
         <w:t>2b.</w:t>
       </w:r>
-    </w:p>
-    <w:p>
-      <w:pPr>
-        <w:snapToGrid w:val="0"/>
-        <w:spacing w:after="0"/>
-        <w:ind w:left="-426"/>
-      </w:pPr>
-      <w:r>
-        <w:lastRenderedPageBreak/>
+      <w:r>
+        <w:t xml:space="preserve"> i) Why stress margin may be higher</w:t>
+      </w:r>
+      <w:r>
+        <w:t xml:space="preserve"> than industry average</w:t>
+      </w:r>
+      <w:r>
+        <w:t xml:space="preserve">? </w:t>
+      </w:r>
+      <w:r>
+        <w:rPr>
+          <w:sz w:val="20"/>
+          <w:szCs w:val="21"/>
+        </w:rPr>
+        <w:t xml:space="preserve"> </w:t>
+      </w:r>
+      <w:r>
+        <w:rPr>
+          <w:i/>
+          <w:sz w:val="20"/>
+          <w:szCs w:val="21"/>
+        </w:rPr>
+        <w:t>Newly founded / weak control framework</w:t>
+      </w:r>
+    </w:p>
+    <w:p>
+      <w:pPr>
+        <w:snapToGrid w:val="0"/>
+        <w:spacing w:after="0"/>
+        <w:ind w:left="-426"/>
+      </w:pPr>
+      <w:r>
+        <w:t xml:space="preserve">     </w:t>
+      </w:r>
+      <w:r>
+        <w:t xml:space="preserve"> ii) Determine event stress</w:t>
+      </w:r>
+      <w:r>
+        <w:t xml:space="preserve">: </w:t>
+      </w:r>
+      <w:r>
+        <w:rPr>
+          <w:i/>
+        </w:rPr>
+        <w:t>analyze exposure to location, occupation, sum insured etc.</w:t>
+      </w:r>
+      <w:r>
+        <w:t xml:space="preserve"> </w:t>
+      </w:r>
+    </w:p>
+    <w:p>
+      <w:pPr>
+        <w:snapToGrid w:val="0"/>
+        <w:spacing w:after="0"/>
+        <w:ind w:left="-426"/>
+      </w:pPr>
+      <w:r>
+        <w:t xml:space="preserve">     iii) </w:t>
+      </w:r>
+      <w:r>
+        <w:t xml:space="preserve">Re-pricing timeframe, consideration and limitations: </w:t>
+      </w:r>
+      <w:r>
+        <w:rPr>
+          <w:i/>
+        </w:rPr>
+        <w:t>2-3 yrs, regulatory maximum, past practice</w:t>
+      </w:r>
+    </w:p>
+    <w:p>
+      <w:pPr>
+        <w:snapToGrid w:val="0"/>
+        <w:spacing w:after="0"/>
+        <w:ind w:left="-426"/>
+        <w:rPr>
+          <w:i/>
+          <w:sz w:val="20"/>
+          <w:szCs w:val="21"/>
+        </w:rPr>
+      </w:pPr>
+      <w:r>
         <w:t>2c.</w:t>
       </w:r>
-    </w:p>
-    <w:p>
-      <w:pPr>
-        <w:snapToGrid w:val="0"/>
-        <w:spacing w:after="0"/>
-        <w:ind w:left="-426"/>
-        <w:rPr>
-          <w:b/>
-        </w:rPr>
-      </w:pPr>
-      <w:r>
-        <w:t>2d.</w:t>
+      <w:r>
+        <w:t xml:space="preserve"> </w:t>
+      </w:r>
+      <w:r>
+        <w:t>i) T</w:t>
+      </w:r>
+      <w:r>
+        <w:t xml:space="preserve">ypical </w:t>
+      </w:r>
+      <w:r>
+        <w:t xml:space="preserve">way to have </w:t>
+      </w:r>
+      <w:r>
+        <w:t>Target Surplus defined</w:t>
+      </w:r>
+      <w:r>
+        <w:t xml:space="preserve">: </w:t>
+      </w:r>
+      <w:r>
+        <w:rPr>
+          <w:i/>
+        </w:rPr>
+        <w:t>x% chance</w:t>
+      </w:r>
+      <w:r>
+        <w:t xml:space="preserve"> </w:t>
+      </w:r>
+      <w:r>
+        <w:rPr>
+          <w:i/>
+        </w:rPr>
+        <w:t xml:space="preserve">not breaching PCA over </w:t>
+      </w:r>
+      <w:r>
+        <w:rPr>
+          <w:i/>
+        </w:rPr>
+        <w:t>1-year time</w:t>
+      </w:r>
+    </w:p>
+    <w:p>
+      <w:pPr>
+        <w:snapToGrid w:val="0"/>
+        <w:spacing w:after="0"/>
+        <w:ind w:left="-426"/>
+      </w:pPr>
+      <w:r>
+        <w:t xml:space="preserve">     </w:t>
+      </w:r>
+      <w:r>
+        <w:t>ii)</w:t>
+      </w:r>
+      <w:r>
+        <w:t xml:space="preserve"> Regulator actions: </w:t>
+      </w:r>
+      <w:r>
+        <w:rPr>
+          <w:i/>
+          <w:color w:val="C00000"/>
+        </w:rPr>
+        <w:t xml:space="preserve">cease NB / </w:t>
+      </w:r>
+      <w:r>
+        <w:rPr>
+          <w:i/>
+          <w:color w:val="C00000"/>
+        </w:rPr>
+        <w:t>require</w:t>
+      </w:r>
+      <w:r>
+        <w:rPr>
+          <w:i/>
+          <w:color w:val="C00000"/>
+        </w:rPr>
+        <w:t xml:space="preserve"> recovery plan / parent support / supervisory adjustment</w:t>
+      </w:r>
+    </w:p>
+    <w:p>
+      <w:pPr>
+        <w:snapToGrid w:val="0"/>
+        <w:spacing w:after="0"/>
+        <w:ind w:left="-426"/>
+      </w:pPr>
+      <w:r>
+        <w:t xml:space="preserve">    iii)</w:t>
+      </w:r>
+      <w:r>
+        <w:t xml:space="preserve"> Early indicator for capital deterioration: </w:t>
+      </w:r>
+      <w:r>
+        <w:rPr>
+          <w:i/>
+        </w:rPr>
+        <w:t>average case-load per claims manager</w:t>
+      </w:r>
+      <w:r>
+        <w:rPr>
+          <w:i/>
+        </w:rPr>
+        <w:t xml:space="preserve"> (claims team)</w:t>
       </w:r>
     </w:p>
     <w:p>
@@ -16640,15 +16971,33 @@
         </w:rPr>
         <w:t xml:space="preserve"> </w:t>
       </w:r>
-    </w:p>
-    <w:p>
-      <w:pPr>
-        <w:snapToGrid w:val="0"/>
-        <w:spacing w:after="0"/>
-        <w:ind w:left="-426"/>
-      </w:pPr>
-      <w:r>
-        <w:t>3a.</w:t>
+      <w:r>
+        <w:rPr>
+          <w:b/>
+        </w:rPr>
+        <w:t>Valuation basis change</w:t>
+      </w:r>
+    </w:p>
+    <w:p>
+      <w:pPr>
+        <w:snapToGrid w:val="0"/>
+        <w:spacing w:after="0"/>
+        <w:ind w:left="-426"/>
+      </w:pPr>
+      <w:r>
+        <w:rPr>
+          <w:highlight w:val="yellow"/>
+        </w:rPr>
+        <w:t>3a</w:t>
+      </w:r>
+      <w:r>
+        <w:t>.</w:t>
+      </w:r>
+      <w:r>
+        <w:t xml:space="preserve"> Impacts on profits from different reserving methods.</w:t>
+      </w:r>
+      <w:r>
+        <w:t xml:space="preserve"> [Principle]</w:t>
       </w:r>
     </w:p>
     <w:p>
@@ -16660,6 +17009,73 @@
       <w:r>
         <w:t>3b.</w:t>
       </w:r>
+      <w:r>
+        <w:t xml:space="preserve"> </w:t>
+      </w:r>
+      <w:r>
+        <w:t>Policies grouped by issue year</w:t>
+      </w:r>
+    </w:p>
+    <w:p>
+      <w:pPr>
+        <w:snapToGrid w:val="0"/>
+        <w:spacing w:after="0"/>
+        <w:ind w:left="-426"/>
+        <w:rPr>
+          <w:i/>
+        </w:rPr>
+      </w:pPr>
+      <w:r>
+        <w:t xml:space="preserve">   i) R</w:t>
+      </w:r>
+      <w:r>
+        <w:t>ationale</w:t>
+      </w:r>
+      <w:r>
+        <w:t xml:space="preserve">: </w:t>
+      </w:r>
+      <w:r>
+        <w:rPr>
+          <w:i/>
+          <w:sz w:val="21"/>
+          <w:szCs w:val="21"/>
+        </w:rPr>
+        <w:t>subject to diff pricing, product design, underwriting practice, targeted subgroup, experience</w:t>
+      </w:r>
+    </w:p>
+    <w:p>
+      <w:pPr>
+        <w:snapToGrid w:val="0"/>
+        <w:spacing w:after="0"/>
+        <w:ind w:left="-426"/>
+        <w:rPr>
+          <w:sz w:val="21"/>
+          <w:szCs w:val="21"/>
+        </w:rPr>
+      </w:pPr>
+      <w:r>
+        <w:t xml:space="preserve">  ii)</w:t>
+      </w:r>
+      <w:r>
+        <w:t xml:space="preserve"> </w:t>
+      </w:r>
+      <w:r>
+        <w:t>Op</w:t>
+      </w:r>
+      <w:r>
+        <w:t>erational challenge</w:t>
+      </w:r>
+      <w:r>
+        <w:t xml:space="preserve">: </w:t>
+      </w:r>
+      <w:r>
+        <w:rPr>
+          <w:i/>
+          <w:sz w:val="21"/>
+          <w:szCs w:val="21"/>
+        </w:rPr>
+        <w:t>data / assumptions needed / credibility for small cohorts / modelling system</w:t>
+      </w:r>
     </w:p>
     <w:p>
       <w:pPr>
@@ -16670,149 +17086,115 @@
       <w:r>
         <w:t>3c.</w:t>
       </w:r>
-    </w:p>
-    <w:p>
-      <w:pPr>
-        <w:snapToGrid w:val="0"/>
-        <w:spacing w:after="0"/>
-        <w:ind w:left="-426"/>
+      <w:r>
+        <w:t xml:space="preserve"> Implication of higher discount rate being used for calculating PL.</w:t>
+      </w:r>
+    </w:p>
+    <w:p>
+      <w:pPr>
+        <w:snapToGrid w:val="0"/>
+        <w:spacing w:after="0"/>
+        <w:ind w:left="-426"/>
+        <w:rPr>
+          <w:i/>
+        </w:rPr>
       </w:pPr>
       <w:r>
         <w:t>3d.</w:t>
       </w:r>
-    </w:p>
-    <w:p>
-      <w:pPr>
-        <w:snapToGrid w:val="0"/>
-        <w:spacing w:after="0"/>
-        <w:ind w:left="-426"/>
-        <w:rPr>
-          <w:b/>
-        </w:rPr>
-      </w:pPr>
-    </w:p>
-    <w:p>
-      <w:pPr>
-        <w:snapToGrid w:val="0"/>
-        <w:spacing w:after="0"/>
-        <w:ind w:left="-426"/>
-        <w:rPr>
-          <w:b/>
-        </w:rPr>
-      </w:pPr>
-    </w:p>
-    <w:p>
-      <w:pPr>
-        <w:snapToGrid w:val="0"/>
-        <w:spacing w:after="0"/>
-        <w:ind w:left="-426"/>
-        <w:rPr>
-          <w:b/>
-        </w:rPr>
-      </w:pPr>
-    </w:p>
-    <w:p>
-      <w:pPr>
-        <w:snapToGrid w:val="0"/>
-        <w:spacing w:after="0"/>
-        <w:ind w:left="-426"/>
-        <w:rPr>
-          <w:b/>
-        </w:rPr>
-      </w:pPr>
-    </w:p>
-    <w:p>
-      <w:pPr>
-        <w:snapToGrid w:val="0"/>
-        <w:spacing w:after="0"/>
-        <w:ind w:left="-426"/>
-        <w:rPr>
-          <w:b/>
-        </w:rPr>
-      </w:pPr>
-    </w:p>
-    <w:p>
-      <w:pPr>
-        <w:snapToGrid w:val="0"/>
-        <w:spacing w:after="0"/>
-        <w:ind w:left="-426"/>
-        <w:rPr>
-          <w:b/>
-        </w:rPr>
-      </w:pPr>
-    </w:p>
-    <w:p>
-      <w:pPr>
-        <w:snapToGrid w:val="0"/>
-        <w:spacing w:after="0"/>
-        <w:ind w:left="-426"/>
-        <w:rPr>
-          <w:b/>
-        </w:rPr>
-      </w:pPr>
-    </w:p>
-    <w:p>
-      <w:pPr>
-        <w:snapToGrid w:val="0"/>
-        <w:spacing w:after="0"/>
-        <w:ind w:left="-426"/>
-        <w:rPr>
-          <w:b/>
-        </w:rPr>
-      </w:pPr>
-    </w:p>
-    <w:p>
-      <w:pPr>
-        <w:snapToGrid w:val="0"/>
-        <w:spacing w:after="0"/>
-        <w:ind w:left="-426"/>
-        <w:rPr>
-          <w:b/>
-        </w:rPr>
-      </w:pPr>
-    </w:p>
-    <w:p>
-      <w:pPr>
-        <w:snapToGrid w:val="0"/>
-        <w:spacing w:after="0"/>
-        <w:ind w:left="-426"/>
-        <w:rPr>
-          <w:b/>
-        </w:rPr>
-      </w:pPr>
-    </w:p>
-    <w:p>
-      <w:pPr>
-        <w:snapToGrid w:val="0"/>
-        <w:spacing w:after="0"/>
-        <w:ind w:left="-426"/>
-        <w:rPr>
-          <w:b/>
-        </w:rPr>
-      </w:pPr>
-    </w:p>
-    <w:p>
-      <w:pPr>
-        <w:snapToGrid w:val="0"/>
-        <w:spacing w:after="0"/>
-        <w:ind w:left="-426"/>
-        <w:rPr>
-          <w:b/>
-        </w:rPr>
-      </w:pPr>
-      <w:r>
+      <w:r>
+        <w:t xml:space="preserve"> </w:t>
+      </w:r>
+      <w:r>
+        <w:rPr>
+          <w:color w:val="C00000"/>
+        </w:rPr>
+        <w:t xml:space="preserve">APRA’s written approval prior to making any planned capital base reductions, </w:t>
+      </w:r>
+      <w:r>
+        <w:rPr>
+          <w:i/>
+          <w:color w:val="C00000"/>
+          <w:sz w:val="20"/>
+        </w:rPr>
+        <w:t xml:space="preserve">e.g. paying dividends of greater amounts than </w:t>
+      </w:r>
+      <w:r>
+        <w:rPr>
+          <w:i/>
+          <w:color w:val="C00000"/>
+          <w:sz w:val="20"/>
+        </w:rPr>
+        <w:t>reported</w:t>
+      </w:r>
+      <w:r>
+        <w:rPr>
+          <w:i/>
+          <w:color w:val="C00000"/>
+          <w:sz w:val="20"/>
+        </w:rPr>
+        <w:t xml:space="preserve"> </w:t>
+      </w:r>
+      <w:r>
+        <w:rPr>
+          <w:i/>
+          <w:color w:val="C00000"/>
+          <w:sz w:val="20"/>
+        </w:rPr>
+        <w:t xml:space="preserve">profits </w:t>
+      </w:r>
+      <w:r>
+        <w:rPr>
+          <w:i/>
+          <w:color w:val="C00000"/>
+          <w:sz w:val="20"/>
+        </w:rPr>
+        <w:t>under local basis</w:t>
+      </w:r>
+      <w:r>
+        <w:rPr>
+          <w:i/>
+          <w:color w:val="C00000"/>
+          <w:sz w:val="20"/>
+        </w:rPr>
+        <w:t xml:space="preserve">, even if </w:t>
+      </w:r>
+      <w:r>
+        <w:rPr>
+          <w:i/>
+          <w:color w:val="C00000"/>
+          <w:sz w:val="20"/>
+        </w:rPr>
+        <w:t xml:space="preserve">higher </w:t>
+      </w:r>
+      <w:r>
+        <w:rPr>
+          <w:i/>
+          <w:color w:val="C00000"/>
+          <w:sz w:val="20"/>
+        </w:rPr>
+        <w:t>profit is reported under overseas basis.</w:t>
+      </w:r>
+    </w:p>
+    <w:p>
+      <w:pPr>
+        <w:pBdr>
+          <w:bottom w:val="single" w:sz="12" w:space="1" w:color="auto"/>
+        </w:pBdr>
+        <w:snapToGrid w:val="0"/>
+        <w:spacing w:after="0"/>
+        <w:ind w:left="-426"/>
         <w:rPr>
           <w:b/>
           <w:highlight w:val="yellow"/>
         </w:rPr>
-        <w:t>Template</w:t>
-      </w:r>
+      </w:pPr>
       <w:r>
         <w:rPr>
           <w:b/>
           <w:highlight w:val="yellow"/>
         </w:rPr>
-        <w:t xml:space="preserve"> S</w:t>
+        <w:t>Template S</w:t>
       </w:r>
       <w:r>
         <w:rPr>
@@ -16860,23 +17242,17 @@
         <w:ind w:left="-426"/>
       </w:pPr>
       <w:r>
-        <w:t>1a.</w:t>
-      </w:r>
-      <w:r>
-        <w:t xml:space="preserve"> </w:t>
-      </w:r>
-    </w:p>
-    <w:p>
-      <w:pPr>
-        <w:snapToGrid w:val="0"/>
-        <w:spacing w:after="0"/>
-        <w:ind w:left="-426"/>
-      </w:pPr>
-      <w:r>
-        <w:t>1b.</w:t>
-      </w:r>
-      <w:r>
-        <w:t xml:space="preserve"> </w:t>
+        <w:t xml:space="preserve">1a. </w:t>
+      </w:r>
+    </w:p>
+    <w:p>
+      <w:pPr>
+        <w:snapToGrid w:val="0"/>
+        <w:spacing w:after="0"/>
+        <w:ind w:left="-426"/>
+      </w:pPr>
+      <w:r>
+        <w:t xml:space="preserve">1b. </w:t>
       </w:r>
     </w:p>
     <w:p>
@@ -17040,8 +17416,154 @@
         <w:spacing w:after="0"/>
         <w:ind w:left="-426"/>
       </w:pPr>
-      <w:r>
-        <w:t>3d.</w:t>
+    </w:p>
+    <w:p>
+      <w:pPr>
+        <w:snapToGrid w:val="0"/>
+        <w:spacing w:after="0"/>
+        <w:ind w:left="-426"/>
+      </w:pPr>
+    </w:p>
+    <w:p>
+      <w:pPr>
+        <w:snapToGrid w:val="0"/>
+        <w:spacing w:after="0"/>
+        <w:ind w:left="-426"/>
+        <w:rPr>
+          <w:b/>
+        </w:rPr>
+      </w:pPr>
+    </w:p>
+    <w:p>
+      <w:pPr>
+        <w:snapToGrid w:val="0"/>
+        <w:spacing w:after="0"/>
+        <w:ind w:left="-426"/>
+        <w:rPr>
+          <w:b/>
+        </w:rPr>
+      </w:pPr>
+    </w:p>
+    <w:p>
+      <w:pPr>
+        <w:snapToGrid w:val="0"/>
+        <w:spacing w:after="0"/>
+        <w:ind w:left="-426"/>
+        <w:rPr>
+          <w:b/>
+        </w:rPr>
+      </w:pPr>
+    </w:p>
+    <w:p>
+      <w:pPr>
+        <w:snapToGrid w:val="0"/>
+        <w:spacing w:after="0"/>
+        <w:ind w:left="-426"/>
+        <w:rPr>
+          <w:b/>
+        </w:rPr>
+      </w:pPr>
+    </w:p>
+    <w:p>
+      <w:pPr>
+        <w:snapToGrid w:val="0"/>
+        <w:spacing w:after="0"/>
+        <w:ind w:left="-426"/>
+        <w:rPr>
+          <w:b/>
+        </w:rPr>
+      </w:pPr>
+    </w:p>
+    <w:p>
+      <w:pPr>
+        <w:snapToGrid w:val="0"/>
+        <w:spacing w:after="0"/>
+        <w:ind w:left="-426"/>
+        <w:rPr>
+          <w:b/>
+        </w:rPr>
+      </w:pPr>
+    </w:p>
+    <w:p>
+      <w:pPr>
+        <w:snapToGrid w:val="0"/>
+        <w:spacing w:after="0"/>
+        <w:ind w:left="-426"/>
+        <w:rPr>
+          <w:b/>
+        </w:rPr>
+      </w:pPr>
+    </w:p>
+    <w:p>
+      <w:pPr>
+        <w:snapToGrid w:val="0"/>
+        <w:spacing w:after="0"/>
+        <w:ind w:left="-426"/>
+        <w:rPr>
+          <w:b/>
+        </w:rPr>
+      </w:pPr>
+    </w:p>
+    <w:p>
+      <w:pPr>
+        <w:snapToGrid w:val="0"/>
+        <w:spacing w:after="0"/>
+        <w:ind w:left="-426"/>
+        <w:rPr>
+          <w:b/>
+        </w:rPr>
+      </w:pPr>
+    </w:p>
+    <w:p>
+      <w:pPr>
+        <w:snapToGrid w:val="0"/>
+        <w:spacing w:after="0"/>
+        <w:ind w:left="-426"/>
+        <w:rPr>
+          <w:b/>
+        </w:rPr>
+      </w:pPr>
+    </w:p>
+    <w:p>
+      <w:pPr>
+        <w:snapToGrid w:val="0"/>
+        <w:spacing w:after="0"/>
+        <w:ind w:left="-426"/>
+        <w:rPr>
+          <w:b/>
+        </w:rPr>
+      </w:pPr>
+    </w:p>
+    <w:p>
+      <w:pPr>
+        <w:snapToGrid w:val="0"/>
+        <w:spacing w:after="0"/>
+        <w:ind w:left="-426"/>
+        <w:rPr>
+          <w:b/>
+        </w:rPr>
+      </w:pPr>
+      <w:r>
+        <w:rPr>
+          <w:b/>
+          <w:highlight w:val="yellow"/>
+        </w:rPr>
+        <w:lastRenderedPageBreak/>
+        <w:t>Template</w:t>
+      </w:r>
+      <w:r>
+        <w:rPr>
+          <w:b/>
+          <w:highlight w:val="yellow"/>
+        </w:rPr>
+        <w:t xml:space="preserve"> S</w:t>
+      </w:r>
+      <w:r>
+        <w:rPr>
+          <w:b/>
+          <w:highlight w:val="yellow"/>
+        </w:rPr>
+        <w:t>2</w:t>
       </w:r>
     </w:p>
     <w:p>
@@ -17060,7 +17582,7 @@
         <w:rPr>
           <w:b/>
         </w:rPr>
-        <w:t>4</w:t>
+        <w:t>1</w:t>
       </w:r>
       <w:r>
         <w:rPr>
@@ -17082,37 +17604,43 @@
         <w:ind w:left="-426"/>
       </w:pPr>
       <w:r>
-        <w:t>4a.</w:t>
-      </w:r>
-    </w:p>
-    <w:p>
-      <w:pPr>
-        <w:snapToGrid w:val="0"/>
-        <w:spacing w:after="0"/>
-        <w:ind w:left="-426"/>
-      </w:pPr>
-      <w:r>
-        <w:t>4b.</w:t>
-      </w:r>
-    </w:p>
-    <w:p>
-      <w:pPr>
-        <w:snapToGrid w:val="0"/>
-        <w:spacing w:after="0"/>
-        <w:ind w:left="-426"/>
-      </w:pPr>
-      <w:r>
-        <w:t>4c.</w:t>
-      </w:r>
-    </w:p>
-    <w:p>
-      <w:pPr>
-        <w:snapToGrid w:val="0"/>
-        <w:spacing w:after="0"/>
-        <w:ind w:left="-426"/>
-      </w:pPr>
-      <w:r>
-        <w:t>4d.</w:t>
+        <w:t>1a.</w:t>
+      </w:r>
+      <w:r>
+        <w:t xml:space="preserve"> </w:t>
+      </w:r>
+    </w:p>
+    <w:p>
+      <w:pPr>
+        <w:snapToGrid w:val="0"/>
+        <w:spacing w:after="0"/>
+        <w:ind w:left="-426"/>
+      </w:pPr>
+      <w:r>
+        <w:t>1b.</w:t>
+      </w:r>
+      <w:r>
+        <w:t xml:space="preserve"> </w:t>
+      </w:r>
+    </w:p>
+    <w:p>
+      <w:pPr>
+        <w:snapToGrid w:val="0"/>
+        <w:spacing w:after="0"/>
+        <w:ind w:left="-426"/>
+      </w:pPr>
+      <w:r>
+        <w:t>1c.</w:t>
+      </w:r>
+    </w:p>
+    <w:p>
+      <w:pPr>
+        <w:snapToGrid w:val="0"/>
+        <w:spacing w:after="0"/>
+        <w:ind w:left="-426"/>
+      </w:pPr>
+      <w:r>
+        <w:t xml:space="preserve">1d. </w:t>
       </w:r>
     </w:p>
     <w:p>
@@ -17131,6 +17659,222 @@
         <w:rPr>
           <w:b/>
         </w:rPr>
+        <w:t>2</w:t>
+      </w:r>
+      <w:r>
+        <w:rPr>
+          <w:b/>
+        </w:rPr>
+        <w:t>.</w:t>
+      </w:r>
+      <w:r>
+        <w:rPr>
+          <w:b/>
+        </w:rPr>
+        <w:t xml:space="preserve"> </w:t>
+      </w:r>
+    </w:p>
+    <w:p>
+      <w:pPr>
+        <w:snapToGrid w:val="0"/>
+        <w:spacing w:after="0"/>
+        <w:ind w:left="-426"/>
+      </w:pPr>
+      <w:r>
+        <w:t>2a.</w:t>
+      </w:r>
+    </w:p>
+    <w:p>
+      <w:pPr>
+        <w:snapToGrid w:val="0"/>
+        <w:spacing w:after="0"/>
+        <w:ind w:left="-426"/>
+      </w:pPr>
+      <w:r>
+        <w:t>2b.</w:t>
+      </w:r>
+    </w:p>
+    <w:p>
+      <w:pPr>
+        <w:snapToGrid w:val="0"/>
+        <w:spacing w:after="0"/>
+        <w:ind w:left="-426"/>
+      </w:pPr>
+      <w:r>
+        <w:t>2c.</w:t>
+      </w:r>
+    </w:p>
+    <w:p>
+      <w:pPr>
+        <w:snapToGrid w:val="0"/>
+        <w:spacing w:after="0"/>
+        <w:ind w:left="-426"/>
+        <w:rPr>
+          <w:b/>
+        </w:rPr>
+      </w:pPr>
+      <w:r>
+        <w:t>2d.</w:t>
+      </w:r>
+    </w:p>
+    <w:p>
+      <w:pPr>
+        <w:tabs>
+          <w:tab w:val="left" w:pos="4101"/>
+        </w:tabs>
+        <w:snapToGrid w:val="0"/>
+        <w:spacing w:after="0"/>
+        <w:ind w:left="-426"/>
+        <w:rPr>
+          <w:b/>
+        </w:rPr>
+      </w:pPr>
+      <w:r>
+        <w:rPr>
+          <w:b/>
+        </w:rPr>
+        <w:t>3</w:t>
+      </w:r>
+      <w:r>
+        <w:rPr>
+          <w:b/>
+        </w:rPr>
+        <w:t>.</w:t>
+      </w:r>
+      <w:r>
+        <w:rPr>
+          <w:b/>
+        </w:rPr>
+        <w:t xml:space="preserve"> </w:t>
+      </w:r>
+    </w:p>
+    <w:p>
+      <w:pPr>
+        <w:snapToGrid w:val="0"/>
+        <w:spacing w:after="0"/>
+        <w:ind w:left="-426"/>
+      </w:pPr>
+      <w:r>
+        <w:t>3a.</w:t>
+      </w:r>
+    </w:p>
+    <w:p>
+      <w:pPr>
+        <w:snapToGrid w:val="0"/>
+        <w:spacing w:after="0"/>
+        <w:ind w:left="-426"/>
+      </w:pPr>
+      <w:r>
+        <w:t>3b.</w:t>
+      </w:r>
+    </w:p>
+    <w:p>
+      <w:pPr>
+        <w:snapToGrid w:val="0"/>
+        <w:spacing w:after="0"/>
+        <w:ind w:left="-426"/>
+      </w:pPr>
+      <w:r>
+        <w:t>3c.</w:t>
+      </w:r>
+    </w:p>
+    <w:p>
+      <w:pPr>
+        <w:snapToGrid w:val="0"/>
+        <w:spacing w:after="0"/>
+        <w:ind w:left="-426"/>
+      </w:pPr>
+      <w:r>
+        <w:t>3d.</w:t>
+      </w:r>
+    </w:p>
+    <w:p>
+      <w:pPr>
+        <w:tabs>
+          <w:tab w:val="left" w:pos="4101"/>
+        </w:tabs>
+        <w:snapToGrid w:val="0"/>
+        <w:spacing w:after="0"/>
+        <w:ind w:left="-426"/>
+        <w:rPr>
+          <w:b/>
+        </w:rPr>
+      </w:pPr>
+      <w:r>
+        <w:rPr>
+          <w:b/>
+        </w:rPr>
+        <w:t>4</w:t>
+      </w:r>
+      <w:r>
+        <w:rPr>
+          <w:b/>
+        </w:rPr>
+        <w:t>.</w:t>
+      </w:r>
+      <w:r>
+        <w:rPr>
+          <w:b/>
+        </w:rPr>
+        <w:t xml:space="preserve"> </w:t>
+      </w:r>
+    </w:p>
+    <w:p>
+      <w:pPr>
+        <w:snapToGrid w:val="0"/>
+        <w:spacing w:after="0"/>
+        <w:ind w:left="-426"/>
+      </w:pPr>
+      <w:r>
+        <w:t>4a.</w:t>
+      </w:r>
+    </w:p>
+    <w:p>
+      <w:pPr>
+        <w:snapToGrid w:val="0"/>
+        <w:spacing w:after="0"/>
+        <w:ind w:left="-426"/>
+      </w:pPr>
+      <w:r>
+        <w:t>4b.</w:t>
+      </w:r>
+    </w:p>
+    <w:p>
+      <w:pPr>
+        <w:snapToGrid w:val="0"/>
+        <w:spacing w:after="0"/>
+        <w:ind w:left="-426"/>
+      </w:pPr>
+      <w:r>
+        <w:t>4c.</w:t>
+      </w:r>
+    </w:p>
+    <w:p>
+      <w:pPr>
+        <w:snapToGrid w:val="0"/>
+        <w:spacing w:after="0"/>
+        <w:ind w:left="-426"/>
+      </w:pPr>
+      <w:r>
+        <w:t>4d.</w:t>
+      </w:r>
+    </w:p>
+    <w:p>
+      <w:pPr>
+        <w:tabs>
+          <w:tab w:val="left" w:pos="4101"/>
+        </w:tabs>
+        <w:snapToGrid w:val="0"/>
+        <w:spacing w:after="0"/>
+        <w:ind w:left="-426"/>
+        <w:rPr>
+          <w:b/>
+        </w:rPr>
+      </w:pPr>
+      <w:r>
+        <w:rPr>
+          <w:b/>
+        </w:rPr>
         <w:t>5</w:t>
       </w:r>
       <w:r>
@@ -17183,7 +17927,6 @@
         <w:ind w:left="-426"/>
       </w:pPr>
       <w:r>
-        <w:lastRenderedPageBreak/>
         <w:t>5d.</w:t>
       </w:r>
     </w:p>
@@ -18723,7 +19466,7 @@
 </file>
 
 <file path=customXml/itemProps1.xml><?xml version="1.0" encoding="utf-8"?>
-<ds:datastoreItem xmlns:ds="http://schemas.openxmlformats.org/officeDocument/2006/customXml" ds:itemID="{798A729F-F598-4365-9E5C-96C52DC59091}">
+<ds:datastoreItem xmlns:ds="http://schemas.openxmlformats.org/officeDocument/2006/customXml" ds:itemID="{21BCDB40-095A-4AB6-AD5D-C8F7DE6CDEFE}">
   <ds:schemaRefs>
     <ds:schemaRef ds:uri="http://schemas.openxmlformats.org/officeDocument/2006/bibliography"/>
   </ds:schemaRefs>

</xml_diff>